<commit_message>
Opdateret efter Trols' kommentar
</commit_message>
<xml_diff>
--- a/Rapport/Gamle/Scrum.docx
+++ b/Rapport/Gamle/Scrum.docx
@@ -32,93 +32,85 @@
         <w:rPr>
           <w:lang w:val="da-DK"/>
         </w:rPr>
-        <w:t xml:space="preserve"> fra IHA’s side er givet et krav om</w:t>
-      </w:r>
-      <w:ins w:id="0" w:author="Mette Grønbech" w:date="2016-05-02T11:26:00Z">
-        <w:r>
-          <w:rPr>
-            <w:lang w:val="da-DK"/>
-          </w:rPr>
-          <w:t>,</w:t>
-        </w:r>
-      </w:ins>
-      <w:r>
-        <w:rPr>
-          <w:lang w:val="da-DK"/>
-        </w:rPr>
-        <w:t xml:space="preserve"> at der skal arbejdes iterativt, har gruppen måtte tage et valg til hvilken arbejd</w:t>
-      </w:r>
-      <w:del w:id="1" w:author="Mette Grønbech" w:date="2016-05-02T11:07:00Z">
-        <w:r>
-          <w:rPr>
-            <w:lang w:val="da-DK"/>
-          </w:rPr>
-          <w:delText>e</w:delText>
-        </w:r>
-      </w:del>
-      <w:r>
-        <w:rPr>
-          <w:lang w:val="da-DK"/>
-        </w:rPr>
-        <w:t>s</w:t>
-      </w:r>
-      <w:del w:id="2" w:author="Mette Grønbech" w:date="2016-05-02T11:07:00Z">
-        <w:r>
-          <w:rPr>
-            <w:lang w:val="da-DK"/>
-          </w:rPr>
-          <w:delText xml:space="preserve"> </w:delText>
-        </w:r>
-      </w:del>
-      <w:r>
-        <w:rPr>
-          <w:lang w:val="da-DK"/>
-        </w:rPr>
-        <w:t>metode</w:t>
-      </w:r>
-      <w:ins w:id="3" w:author="Mette Grønbech" w:date="2016-05-02T11:26:00Z">
-        <w:r>
-          <w:rPr>
-            <w:lang w:val="da-DK"/>
-          </w:rPr>
-          <w:t>,</w:t>
-        </w:r>
-      </w:ins>
+        <w:t xml:space="preserve"> fra </w:t>
+      </w:r>
+      <w:proofErr w:type="spellStart"/>
+      <w:r>
+        <w:rPr>
+          <w:lang w:val="da-DK"/>
+        </w:rPr>
+        <w:t>IHA’s</w:t>
+      </w:r>
+      <w:proofErr w:type="spellEnd"/>
+      <w:r>
+        <w:rPr>
+          <w:lang w:val="da-DK"/>
+        </w:rPr>
+        <w:t xml:space="preserve"> side er givet et krav om</w:t>
+      </w:r>
+      <w:r>
+        <w:rPr>
+          <w:lang w:val="da-DK"/>
+        </w:rPr>
+        <w:t>,</w:t>
+      </w:r>
+      <w:r>
+        <w:rPr>
+          <w:lang w:val="da-DK"/>
+        </w:rPr>
+        <w:t xml:space="preserve"> at der skal arbejdes iterativt, har gruppen måtte tage et valg til hvilken arbejdsmetode</w:t>
+      </w:r>
+      <w:r>
+        <w:rPr>
+          <w:lang w:val="da-DK"/>
+        </w:rPr>
+        <w:t>,</w:t>
+      </w:r>
       <w:r>
         <w:rPr>
           <w:lang w:val="da-DK"/>
         </w:rPr>
         <w:t xml:space="preserve"> der skulle benyttes. </w:t>
       </w:r>
-      <w:del w:id="4" w:author="Christian Winkel" w:date="2016-05-02T11:47:00Z">
-        <w:r>
-          <w:rPr>
-            <w:lang w:val="da-DK"/>
-          </w:rPr>
-          <w:delText>De bedste kandidater var</w:delText>
-        </w:r>
-      </w:del>
-      <w:ins w:id="5" w:author="Christian Winkel" w:date="2016-05-02T11:47:00Z">
-        <w:r>
-          <w:rPr>
-            <w:lang w:val="da-DK"/>
-          </w:rPr>
-          <w:t>Gruppen overve</w:t>
-        </w:r>
-      </w:ins>
-      <w:ins w:id="6" w:author="Christian Winkel" w:date="2016-05-02T11:48:00Z">
-        <w:r>
-          <w:rPr>
-            <w:lang w:val="da-DK"/>
-          </w:rPr>
-          <w:t>jede valget mellem</w:t>
-        </w:r>
-      </w:ins>
-      <w:r>
-        <w:rPr>
-          <w:lang w:val="da-DK"/>
-        </w:rPr>
-        <w:t xml:space="preserve"> Scrum og Kanban. </w:t>
+      <w:r>
+        <w:rPr>
+          <w:lang w:val="da-DK"/>
+        </w:rPr>
+        <w:t>Gruppen overvejede valget mellem</w:t>
+      </w:r>
+      <w:r>
+        <w:rPr>
+          <w:lang w:val="da-DK"/>
+        </w:rPr>
+        <w:t xml:space="preserve"> </w:t>
+      </w:r>
+      <w:proofErr w:type="spellStart"/>
+      <w:r>
+        <w:rPr>
+          <w:lang w:val="da-DK"/>
+        </w:rPr>
+        <w:t>Scrum</w:t>
+      </w:r>
+      <w:proofErr w:type="spellEnd"/>
+      <w:r>
+        <w:rPr>
+          <w:lang w:val="da-DK"/>
+        </w:rPr>
+        <w:t xml:space="preserve"> og </w:t>
+      </w:r>
+      <w:proofErr w:type="spellStart"/>
+      <w:r>
+        <w:rPr>
+          <w:lang w:val="da-DK"/>
+        </w:rPr>
+        <w:t>Kanban</w:t>
+      </w:r>
+      <w:proofErr w:type="spellEnd"/>
+      <w:r>
+        <w:rPr>
+          <w:lang w:val="da-DK"/>
+        </w:rPr>
+        <w:t xml:space="preserve">. </w:t>
       </w:r>
     </w:p>
     <w:p>
@@ -131,7 +123,21 @@
         <w:rPr>
           <w:lang w:val="da-DK"/>
         </w:rPr>
-        <w:t xml:space="preserve">Begge metoder anvender et taskboard </w:t>
+        <w:t xml:space="preserve">Begge metoder anvender et </w:t>
+      </w:r>
+      <w:proofErr w:type="spellStart"/>
+      <w:r>
+        <w:rPr>
+          <w:lang w:val="da-DK"/>
+        </w:rPr>
+        <w:t>taskboard</w:t>
+      </w:r>
+      <w:proofErr w:type="spellEnd"/>
+      <w:r>
+        <w:rPr>
+          <w:lang w:val="da-DK"/>
+        </w:rPr>
+        <w:t xml:space="preserve"> </w:t>
       </w:r>
       <w:r>
         <w:rPr>
@@ -139,217 +145,405 @@
         </w:rPr>
         <w:t>til at organisere det arbejde</w:t>
       </w:r>
-      <w:ins w:id="7" w:author="Mette Grønbech" w:date="2016-05-02T11:26:00Z">
-        <w:r>
-          <w:rPr>
-            <w:lang w:val="da-DK"/>
-          </w:rPr>
-          <w:t>,</w:t>
-        </w:r>
-      </w:ins>
+      <w:r>
+        <w:rPr>
+          <w:lang w:val="da-DK"/>
+        </w:rPr>
+        <w:t>,</w:t>
+      </w:r>
       <w:r>
         <w:rPr>
           <w:lang w:val="da-DK"/>
         </w:rPr>
         <w:t xml:space="preserve"> der skal laves, så alle medlemmer på teamet kan se</w:t>
       </w:r>
-      <w:ins w:id="8" w:author="Mette Grønbech" w:date="2016-05-02T11:26:00Z">
-        <w:r>
-          <w:rPr>
-            <w:lang w:val="da-DK"/>
-          </w:rPr>
-          <w:t>,</w:t>
-        </w:r>
-      </w:ins>
-      <w:r>
-        <w:rPr>
-          <w:lang w:val="da-DK"/>
-        </w:rPr>
-        <w:t xml:space="preserve"> hvad der bliver lavet</w:t>
-      </w:r>
-      <w:del w:id="9" w:author="Mette Grønbech" w:date="2016-05-02T11:26:00Z">
-        <w:r>
-          <w:rPr>
-            <w:lang w:val="da-DK"/>
-          </w:rPr>
-          <w:delText>,</w:delText>
-        </w:r>
-      </w:del>
-      <w:r>
-        <w:rPr>
-          <w:lang w:val="da-DK"/>
-        </w:rPr>
-        <w:t xml:space="preserve"> og af hvem. Den store forskel er dog</w:t>
-      </w:r>
-      <w:ins w:id="10" w:author="Mette Grønbech" w:date="2016-05-02T11:27:00Z">
-        <w:r>
-          <w:rPr>
-            <w:lang w:val="da-DK"/>
-          </w:rPr>
-          <w:t>,</w:t>
-        </w:r>
-      </w:ins>
-      <w:r>
-        <w:rPr>
-          <w:lang w:val="da-DK"/>
-        </w:rPr>
-        <w:t xml:space="preserve"> at i Kanban er der en begrænsning på hvor mange tasks</w:t>
-      </w:r>
-      <w:ins w:id="11" w:author="Mette Grønbech" w:date="2016-05-02T11:27:00Z">
-        <w:r>
-          <w:rPr>
-            <w:lang w:val="da-DK"/>
-          </w:rPr>
-          <w:t>,</w:t>
-        </w:r>
-      </w:ins>
+      <w:r>
+        <w:rPr>
+          <w:lang w:val="da-DK"/>
+        </w:rPr>
+        <w:t>,</w:t>
+      </w:r>
+      <w:r>
+        <w:rPr>
+          <w:lang w:val="da-DK"/>
+        </w:rPr>
+        <w:t xml:space="preserve"> hvad der bliver lavet og af hvem. Den store forskel er dog</w:t>
+      </w:r>
+      <w:r>
+        <w:rPr>
+          <w:lang w:val="da-DK"/>
+        </w:rPr>
+        <w:t>,</w:t>
+      </w:r>
+      <w:r>
+        <w:rPr>
+          <w:lang w:val="da-DK"/>
+        </w:rPr>
+        <w:t xml:space="preserve"> at i </w:t>
+      </w:r>
+      <w:proofErr w:type="spellStart"/>
+      <w:r>
+        <w:rPr>
+          <w:lang w:val="da-DK"/>
+        </w:rPr>
+        <w:t>Kanban</w:t>
+      </w:r>
+      <w:proofErr w:type="spellEnd"/>
+      <w:r>
+        <w:rPr>
+          <w:lang w:val="da-DK"/>
+        </w:rPr>
+        <w:t xml:space="preserve"> er der en begrænsning på hvor mange </w:t>
+      </w:r>
+      <w:proofErr w:type="spellStart"/>
+      <w:r>
+        <w:rPr>
+          <w:lang w:val="da-DK"/>
+        </w:rPr>
+        <w:t>tasks</w:t>
+      </w:r>
+      <w:proofErr w:type="spellEnd"/>
+      <w:r>
+        <w:rPr>
+          <w:lang w:val="da-DK"/>
+        </w:rPr>
+        <w:t>,</w:t>
+      </w:r>
       <w:r>
         <w:rPr>
           <w:lang w:val="da-DK"/>
         </w:rPr>
         <w:t xml:space="preserve"> der må være aktive ad gangen, og når der er plads</w:t>
       </w:r>
-      <w:ins w:id="12" w:author="Mette Grønbech" w:date="2016-05-02T11:27:00Z">
-        <w:r>
-          <w:rPr>
-            <w:lang w:val="da-DK"/>
-          </w:rPr>
-          <w:t>,</w:t>
-        </w:r>
-      </w:ins>
-      <w:r>
-        <w:rPr>
-          <w:lang w:val="da-DK"/>
-        </w:rPr>
-        <w:t xml:space="preserve"> bliver der bare fyldt på fra en product backlog. Hvorimod i Scrum bliver arbejdet opdelt i </w:t>
-      </w:r>
-      <w:ins w:id="13" w:author="Christian Winkel" w:date="2016-05-02T11:39:00Z">
-        <w:r>
-          <w:rPr>
-            <w:lang w:val="da-DK"/>
-          </w:rPr>
-          <w:t>s</w:t>
-        </w:r>
-      </w:ins>
-      <w:del w:id="14" w:author="Christian Winkel" w:date="2016-05-02T11:39:00Z">
-        <w:r>
-          <w:rPr>
-            <w:lang w:val="da-DK"/>
-          </w:rPr>
-          <w:delText>S</w:delText>
-        </w:r>
-      </w:del>
-      <w:r>
-        <w:rPr>
-          <w:lang w:val="da-DK"/>
-        </w:rPr>
-        <w:t xml:space="preserve">prints, og hvert sprint har sit eget taskboard. Disse sprints bliver udfyldt med </w:t>
-      </w:r>
-      <w:ins w:id="15" w:author="Christian Winkel" w:date="2016-05-02T11:38:00Z">
-        <w:r>
-          <w:rPr>
-            <w:lang w:val="da-DK"/>
-          </w:rPr>
-          <w:t>stories, som nedbrydes til</w:t>
-        </w:r>
-      </w:ins>
-      <w:ins w:id="16" w:author="Christian Winkel" w:date="2016-05-02T11:39:00Z">
-        <w:r>
-          <w:rPr>
-            <w:lang w:val="da-DK"/>
-          </w:rPr>
-          <w:t xml:space="preserve"> </w:t>
-        </w:r>
-      </w:ins>
+      <w:r>
+        <w:rPr>
+          <w:lang w:val="da-DK"/>
+        </w:rPr>
+        <w:t>,</w:t>
+      </w:r>
+      <w:r>
+        <w:rPr>
+          <w:lang w:val="da-DK"/>
+        </w:rPr>
+        <w:t xml:space="preserve"> bliver der bare fyldt på fra en </w:t>
+      </w:r>
+      <w:proofErr w:type="spellStart"/>
+      <w:r>
+        <w:rPr>
+          <w:lang w:val="da-DK"/>
+        </w:rPr>
+        <w:t>product</w:t>
+      </w:r>
+      <w:proofErr w:type="spellEnd"/>
+      <w:r>
+        <w:rPr>
+          <w:lang w:val="da-DK"/>
+        </w:rPr>
+        <w:t xml:space="preserve"> </w:t>
+      </w:r>
+      <w:proofErr w:type="spellStart"/>
+      <w:r>
+        <w:rPr>
+          <w:lang w:val="da-DK"/>
+        </w:rPr>
+        <w:t>backlog</w:t>
+      </w:r>
+      <w:proofErr w:type="spellEnd"/>
+      <w:r>
+        <w:rPr>
+          <w:lang w:val="da-DK"/>
+        </w:rPr>
+        <w:t xml:space="preserve">. Hvorimod i </w:t>
+      </w:r>
+      <w:proofErr w:type="spellStart"/>
+      <w:r>
+        <w:rPr>
+          <w:lang w:val="da-DK"/>
+        </w:rPr>
+        <w:t>Scrum</w:t>
+      </w:r>
+      <w:proofErr w:type="spellEnd"/>
+      <w:r>
+        <w:rPr>
+          <w:lang w:val="da-DK"/>
+        </w:rPr>
+        <w:t xml:space="preserve"> bliver arbejdet opdelt i </w:t>
+      </w:r>
+      <w:r>
+        <w:rPr>
+          <w:lang w:val="da-DK"/>
+        </w:rPr>
+        <w:t>s</w:t>
+      </w:r>
+      <w:r>
+        <w:rPr>
+          <w:lang w:val="da-DK"/>
+        </w:rPr>
+        <w:t xml:space="preserve">prints, og hvert sprint har sit eget </w:t>
+      </w:r>
+      <w:proofErr w:type="spellStart"/>
+      <w:r>
+        <w:rPr>
+          <w:lang w:val="da-DK"/>
+        </w:rPr>
+        <w:t>taskboard</w:t>
+      </w:r>
+      <w:proofErr w:type="spellEnd"/>
+      <w:r>
+        <w:rPr>
+          <w:lang w:val="da-DK"/>
+        </w:rPr>
+        <w:t xml:space="preserve">. Disse sprints bliver udfyldt med </w:t>
+      </w:r>
+      <w:proofErr w:type="spellStart"/>
+      <w:r>
+        <w:rPr>
+          <w:lang w:val="da-DK"/>
+        </w:rPr>
+        <w:t>stories</w:t>
+      </w:r>
+      <w:proofErr w:type="spellEnd"/>
+      <w:r>
+        <w:rPr>
+          <w:lang w:val="da-DK"/>
+        </w:rPr>
+        <w:t xml:space="preserve">, som nedbrydes til </w:t>
+      </w:r>
+      <w:proofErr w:type="spellStart"/>
       <w:r>
         <w:rPr>
           <w:lang w:val="da-DK"/>
         </w:rPr>
         <w:t>tasks</w:t>
       </w:r>
-      <w:ins w:id="17" w:author="Christian Winkel" w:date="2016-05-02T11:39:00Z">
-        <w:r>
-          <w:rPr>
-            <w:lang w:val="da-DK"/>
-          </w:rPr>
-          <w:t>,</w:t>
-        </w:r>
-      </w:ins>
-      <w:r>
-        <w:rPr>
-          <w:lang w:val="da-DK"/>
-        </w:rPr>
-        <w:t xml:space="preserve"> fra en product backlog</w:t>
-      </w:r>
-      <w:ins w:id="18" w:author="Mette Grønbech" w:date="2016-05-02T11:29:00Z">
-        <w:r>
-          <w:rPr>
-            <w:lang w:val="da-DK"/>
-          </w:rPr>
-          <w:t>,</w:t>
-        </w:r>
-      </w:ins>
-      <w:r>
-        <w:rPr>
-          <w:lang w:val="da-DK"/>
-        </w:rPr>
-        <w:t xml:space="preserve"> inden de opstartes, og hvis alle tasks er udført</w:t>
-      </w:r>
-      <w:ins w:id="19" w:author="Mette Grønbech" w:date="2016-05-02T11:29:00Z">
-        <w:r>
-          <w:rPr>
-            <w:lang w:val="da-DK"/>
-          </w:rPr>
-          <w:t>,</w:t>
-        </w:r>
-      </w:ins>
-      <w:r>
-        <w:rPr>
-          <w:lang w:val="da-DK"/>
-        </w:rPr>
-        <w:t xml:space="preserve"> kan man tilføje flere fra product backloggen, og hvis man ikke når alt</w:t>
-      </w:r>
-      <w:ins w:id="20" w:author="Mette Grønbech" w:date="2016-05-02T11:29:00Z">
-        <w:r>
-          <w:rPr>
-            <w:lang w:val="da-DK"/>
-          </w:rPr>
-          <w:t>,</w:t>
-        </w:r>
-      </w:ins>
+      <w:proofErr w:type="spellEnd"/>
+      <w:r>
+        <w:rPr>
+          <w:lang w:val="da-DK"/>
+        </w:rPr>
+        <w:t>,</w:t>
+      </w:r>
+      <w:r>
+        <w:rPr>
+          <w:lang w:val="da-DK"/>
+        </w:rPr>
+        <w:t xml:space="preserve"> fra en </w:t>
+      </w:r>
+      <w:proofErr w:type="spellStart"/>
+      <w:r>
+        <w:rPr>
+          <w:lang w:val="da-DK"/>
+        </w:rPr>
+        <w:t>product</w:t>
+      </w:r>
+      <w:proofErr w:type="spellEnd"/>
       <w:r>
         <w:rPr>
           <w:lang w:val="da-DK"/>
         </w:rPr>
         <w:t xml:space="preserve"> </w:t>
       </w:r>
-      <w:del w:id="21" w:author="Mette Grønbech" w:date="2016-05-02T11:16:00Z">
-        <w:r>
-          <w:rPr>
-            <w:lang w:val="da-DK"/>
-          </w:rPr>
-          <w:delText>med</w:delText>
-        </w:r>
-      </w:del>
-      <w:r>
-        <w:rPr>
-          <w:lang w:val="da-DK"/>
-        </w:rPr>
-        <w:t>føres de</w:t>
-      </w:r>
-      <w:ins w:id="22" w:author="Mette Grønbech" w:date="2016-05-02T11:17:00Z">
-        <w:r>
-          <w:rPr>
-            <w:lang w:val="da-DK"/>
-          </w:rPr>
-          <w:t xml:space="preserve"> videre</w:t>
-        </w:r>
-      </w:ins>
+      <w:proofErr w:type="spellStart"/>
+      <w:r>
+        <w:rPr>
+          <w:lang w:val="da-DK"/>
+        </w:rPr>
+        <w:t>backlog</w:t>
+      </w:r>
+      <w:proofErr w:type="spellEnd"/>
+      <w:r>
+        <w:rPr>
+          <w:lang w:val="da-DK"/>
+        </w:rPr>
+        <w:t>,</w:t>
+      </w:r>
+      <w:r>
+        <w:rPr>
+          <w:lang w:val="da-DK"/>
+        </w:rPr>
+        <w:t xml:space="preserve"> inden de </w:t>
+      </w:r>
+      <w:proofErr w:type="spellStart"/>
+      <w:r>
+        <w:rPr>
+          <w:lang w:val="da-DK"/>
+        </w:rPr>
+        <w:t>opstartes</w:t>
+      </w:r>
+      <w:proofErr w:type="spellEnd"/>
+      <w:r>
+        <w:rPr>
+          <w:lang w:val="da-DK"/>
+        </w:rPr>
+        <w:t xml:space="preserve">, og hvis alle </w:t>
+      </w:r>
+      <w:proofErr w:type="spellStart"/>
+      <w:r>
+        <w:rPr>
+          <w:lang w:val="da-DK"/>
+        </w:rPr>
+        <w:t>tasks</w:t>
+      </w:r>
+      <w:proofErr w:type="spellEnd"/>
+      <w:r>
+        <w:rPr>
+          <w:lang w:val="da-DK"/>
+        </w:rPr>
+        <w:t xml:space="preserve"> er udført</w:t>
+      </w:r>
+      <w:r>
+        <w:rPr>
+          <w:lang w:val="da-DK"/>
+        </w:rPr>
+        <w:t>,</w:t>
+      </w:r>
+      <w:r>
+        <w:rPr>
+          <w:lang w:val="da-DK"/>
+        </w:rPr>
+        <w:t xml:space="preserve"> kan man tilføje flere fra </w:t>
+      </w:r>
+      <w:proofErr w:type="spellStart"/>
+      <w:r>
+        <w:rPr>
+          <w:lang w:val="da-DK"/>
+        </w:rPr>
+        <w:t>product</w:t>
+      </w:r>
+      <w:proofErr w:type="spellEnd"/>
+      <w:r>
+        <w:rPr>
+          <w:lang w:val="da-DK"/>
+        </w:rPr>
+        <w:t xml:space="preserve"> </w:t>
+      </w:r>
+      <w:proofErr w:type="spellStart"/>
+      <w:r>
+        <w:rPr>
+          <w:lang w:val="da-DK"/>
+        </w:rPr>
+        <w:t>backloggen</w:t>
+      </w:r>
+      <w:proofErr w:type="spellEnd"/>
+      <w:r>
+        <w:rPr>
+          <w:lang w:val="da-DK"/>
+        </w:rPr>
+        <w:t>, og hvis man ikke når alt</w:t>
+      </w:r>
+      <w:r>
+        <w:rPr>
+          <w:lang w:val="da-DK"/>
+        </w:rPr>
+        <w:t>,</w:t>
+      </w:r>
+      <w:r>
+        <w:rPr>
+          <w:lang w:val="da-DK"/>
+        </w:rPr>
+        <w:t xml:space="preserve"> føres de</w:t>
+      </w:r>
+      <w:r>
+        <w:rPr>
+          <w:lang w:val="da-DK"/>
+        </w:rPr>
+        <w:t xml:space="preserve"> videre</w:t>
+      </w:r>
       <w:r>
         <w:rPr>
           <w:lang w:val="da-DK"/>
         </w:rPr>
         <w:t xml:space="preserve"> til næste sprint med højeste prioritet.</w:t>
+      </w:r>
+      <w:r>
+        <w:rPr>
+          <w:lang w:val="da-DK"/>
+        </w:rPr>
+        <w:t xml:space="preserve"> Generelt set egner </w:t>
+      </w:r>
+      <w:proofErr w:type="spellStart"/>
+      <w:r>
+        <w:rPr>
+          <w:lang w:val="da-DK"/>
+        </w:rPr>
+        <w:t>Scrum</w:t>
+      </w:r>
+      <w:proofErr w:type="spellEnd"/>
+      <w:r>
+        <w:rPr>
+          <w:lang w:val="da-DK"/>
+        </w:rPr>
+        <w:t xml:space="preserve"> sig bedre til udvikling af systemer, og </w:t>
+      </w:r>
+      <w:proofErr w:type="spellStart"/>
+      <w:r>
+        <w:rPr>
+          <w:lang w:val="da-DK"/>
+        </w:rPr>
+        <w:t>Kanban</w:t>
+      </w:r>
+      <w:proofErr w:type="spellEnd"/>
+      <w:r>
+        <w:rPr>
+          <w:lang w:val="da-DK"/>
+        </w:rPr>
+        <w:t xml:space="preserve"> fungere bedst til vedligeholdelse af systemer. </w:t>
+      </w:r>
+      <w:proofErr w:type="spellStart"/>
+      <w:r>
+        <w:rPr>
+          <w:lang w:val="da-DK"/>
+        </w:rPr>
+        <w:t>Scrum</w:t>
+      </w:r>
+      <w:proofErr w:type="spellEnd"/>
+      <w:r>
+        <w:rPr>
+          <w:lang w:val="da-DK"/>
+        </w:rPr>
+        <w:t xml:space="preserve"> </w:t>
+      </w:r>
+      <w:proofErr w:type="spellStart"/>
+      <w:r>
+        <w:rPr>
+          <w:lang w:val="da-DK"/>
+        </w:rPr>
+        <w:t>sprintene</w:t>
+      </w:r>
+      <w:proofErr w:type="spellEnd"/>
+      <w:r>
+        <w:rPr>
+          <w:lang w:val="da-DK"/>
+        </w:rPr>
+        <w:t xml:space="preserve"> er designet efter et færdigt produkt ved hvert sprint </w:t>
+      </w:r>
+      <w:proofErr w:type="spellStart"/>
+      <w:r>
+        <w:rPr>
+          <w:lang w:val="da-DK"/>
+        </w:rPr>
+        <w:t>retrospective</w:t>
+      </w:r>
+      <w:proofErr w:type="spellEnd"/>
+      <w:r>
+        <w:rPr>
+          <w:lang w:val="da-DK"/>
+        </w:rPr>
+        <w:t xml:space="preserve">, så hvis kunden ikke har flere penge at smide i projektet kan han stadigvæk gå derfra med et produkt, der har nogle funktioner implementeret. Med hensyn til vedligeholdelse af andre systemer vil der højst sandsynligt dukke bugs op i produktet, og med et </w:t>
+      </w:r>
+      <w:proofErr w:type="spellStart"/>
+      <w:r>
+        <w:rPr>
+          <w:lang w:val="da-DK"/>
+        </w:rPr>
+        <w:t>Kanban</w:t>
+      </w:r>
+      <w:proofErr w:type="spellEnd"/>
+      <w:r>
+        <w:rPr>
+          <w:lang w:val="da-DK"/>
+        </w:rPr>
+        <w:t xml:space="preserve"> system kan bugs hurtigt blive givet en prioritet og blive fixet.</w:t>
       </w:r>
     </w:p>
     <w:p>
@@ -362,212 +556,96 @@
         <w:rPr>
           <w:lang w:val="da-DK"/>
         </w:rPr>
-        <w:t xml:space="preserve">Udviklingen af Pristjek220 er foregået med Scrum, fordi </w:t>
-      </w:r>
-      <w:ins w:id="23" w:author="Mette Grønbech" w:date="2016-05-02T11:30:00Z">
-        <w:r>
-          <w:rPr>
-            <w:lang w:val="da-DK"/>
-          </w:rPr>
-          <w:t xml:space="preserve">gruppen vurderede, at </w:t>
-        </w:r>
-      </w:ins>
-      <w:r>
-        <w:rPr>
-          <w:lang w:val="da-DK"/>
-        </w:rPr>
-        <w:t>det er lettere at planlægge</w:t>
-      </w:r>
-      <w:ins w:id="24" w:author="Mette Grønbech" w:date="2016-05-02T11:30:00Z">
-        <w:r>
-          <w:rPr>
-            <w:lang w:val="da-DK"/>
-          </w:rPr>
-          <w:t xml:space="preserve"> med</w:t>
-        </w:r>
-      </w:ins>
-      <w:r>
-        <w:rPr>
-          <w:lang w:val="da-DK"/>
-        </w:rPr>
-        <w:t xml:space="preserve"> på længere sigt og derved bedre </w:t>
-      </w:r>
-      <w:ins w:id="25" w:author="Mette Grønbech" w:date="2016-05-02T11:30:00Z">
-        <w:r>
-          <w:rPr>
-            <w:lang w:val="da-DK"/>
-          </w:rPr>
-          <w:t>til at</w:t>
-        </w:r>
-      </w:ins>
-      <w:del w:id="26" w:author="Mette Grønbech" w:date="2016-05-02T11:30:00Z">
-        <w:r>
-          <w:rPr>
-            <w:lang w:val="da-DK"/>
-          </w:rPr>
-          <w:delText>kunne</w:delText>
-        </w:r>
-      </w:del>
-      <w:r>
-        <w:rPr>
-          <w:lang w:val="da-DK"/>
-        </w:rPr>
-        <w:t xml:space="preserve"> strukturere projekt</w:t>
-      </w:r>
-      <w:del w:id="27" w:author="Mette Grønbech" w:date="2016-05-02T11:17:00Z">
-        <w:r>
-          <w:rPr>
-            <w:lang w:val="da-DK"/>
-          </w:rPr>
-          <w:delText xml:space="preserve"> </w:delText>
-        </w:r>
-      </w:del>
-      <w:r>
-        <w:rPr>
-          <w:lang w:val="da-DK"/>
-        </w:rPr>
-        <w:t>forløbet i forbindelse med skole</w:t>
-      </w:r>
-      <w:del w:id="28" w:author="Mette Grønbech" w:date="2016-05-02T11:17:00Z">
-        <w:r>
-          <w:rPr>
-            <w:lang w:val="da-DK"/>
-          </w:rPr>
-          <w:delText xml:space="preserve"> </w:delText>
-        </w:r>
-      </w:del>
-      <w:r>
-        <w:rPr>
-          <w:lang w:val="da-DK"/>
-        </w:rPr>
-        <w:t>semesteret. Det var givet fra starten</w:t>
-      </w:r>
-      <w:ins w:id="29" w:author="Christian Winkel" w:date="2016-05-02T11:40:00Z">
-        <w:r>
-          <w:rPr>
-            <w:lang w:val="da-DK"/>
-          </w:rPr>
-          <w:t xml:space="preserve"> hvornår deadline for projektet faldt</w:t>
-        </w:r>
-      </w:ins>
-      <w:ins w:id="30" w:author="Mette Grønbech" w:date="2016-05-02T11:31:00Z">
-        <w:r>
-          <w:rPr>
-            <w:lang w:val="da-DK"/>
-          </w:rPr>
-          <w:t>,</w:t>
-        </w:r>
-      </w:ins>
-      <w:ins w:id="31" w:author="Christian Winkel" w:date="2016-05-02T11:40:00Z">
-        <w:r>
-          <w:rPr>
-            <w:lang w:val="da-DK"/>
-          </w:rPr>
-          <w:t xml:space="preserve"> og med en</w:t>
-        </w:r>
-      </w:ins>
-      <w:ins w:id="32" w:author="Christian Winkel" w:date="2016-05-02T11:41:00Z">
-        <w:r>
-          <w:rPr>
-            <w:lang w:val="da-DK"/>
-          </w:rPr>
-          <w:t xml:space="preserve"> beslutning på at køre sprints af 14 dages længde.</w:t>
-        </w:r>
-      </w:ins>
+        <w:t xml:space="preserve">Udviklingen af Pristjek220 er foregået med </w:t>
+      </w:r>
+      <w:proofErr w:type="spellStart"/>
+      <w:r>
+        <w:rPr>
+          <w:lang w:val="da-DK"/>
+        </w:rPr>
+        <w:t>Scrum</w:t>
+      </w:r>
+      <w:proofErr w:type="spellEnd"/>
+      <w:r>
+        <w:rPr>
+          <w:lang w:val="da-DK"/>
+        </w:rPr>
+        <w:t xml:space="preserve">, fordi </w:t>
+      </w:r>
+      <w:r>
+        <w:rPr>
+          <w:lang w:val="da-DK"/>
+        </w:rPr>
+        <w:t>det er et nyt system der bliver udviklet</w:t>
+      </w:r>
+      <w:r>
+        <w:rPr>
+          <w:lang w:val="da-DK"/>
+        </w:rPr>
+        <w:t>.</w:t>
+      </w:r>
+      <w:bookmarkStart w:id="0" w:name="_GoBack"/>
+      <w:bookmarkEnd w:id="0"/>
+      <w:r>
+        <w:rPr>
+          <w:lang w:val="da-DK"/>
+        </w:rPr>
+        <w:t xml:space="preserve"> Det var givet fra starten</w:t>
+      </w:r>
+      <w:r>
+        <w:rPr>
+          <w:lang w:val="da-DK"/>
+        </w:rPr>
+        <w:t xml:space="preserve"> hvornår deadline for projektet faldt</w:t>
+      </w:r>
+      <w:r>
+        <w:rPr>
+          <w:lang w:val="da-DK"/>
+        </w:rPr>
+        <w:t>,</w:t>
+      </w:r>
+      <w:r>
+        <w:rPr>
+          <w:lang w:val="da-DK"/>
+        </w:rPr>
+        <w:t xml:space="preserve"> og med en beslutning på at køre sprints af 14 dages længde.</w:t>
+      </w:r>
       <w:r>
         <w:rPr>
           <w:lang w:val="da-DK"/>
         </w:rPr>
         <w:t xml:space="preserve"> </w:t>
       </w:r>
-      <w:ins w:id="33" w:author="Christian Winkel" w:date="2016-05-02T11:41:00Z">
-        <w:r>
-          <w:rPr>
-            <w:lang w:val="da-DK"/>
-          </w:rPr>
-          <w:t xml:space="preserve">Så det var kendt viden, </w:t>
-        </w:r>
-      </w:ins>
+      <w:r>
+        <w:rPr>
+          <w:lang w:val="da-DK"/>
+        </w:rPr>
+        <w:t xml:space="preserve">Så det var kendt viden, </w:t>
+      </w:r>
       <w:r>
         <w:rPr>
           <w:lang w:val="da-DK"/>
         </w:rPr>
         <w:t xml:space="preserve">hvor mange sprints der ville forekomme, og derved kunne </w:t>
       </w:r>
-      <w:del w:id="34" w:author="Christian Winkel" w:date="2016-05-02T11:44:00Z">
-        <w:r>
-          <w:rPr>
-            <w:lang w:val="da-DK"/>
-          </w:rPr>
-          <w:delText>de enkelte sprints få tildelt et krav til</w:delText>
-        </w:r>
-      </w:del>
-      <w:ins w:id="35" w:author="Mette Grønbech" w:date="2016-05-02T11:32:00Z">
-        <w:del w:id="36" w:author="Christian Winkel" w:date="2016-05-02T11:44:00Z">
-          <w:r>
-            <w:rPr>
-              <w:lang w:val="da-DK"/>
-            </w:rPr>
-            <w:delText>,</w:delText>
-          </w:r>
-        </w:del>
-      </w:ins>
-      <w:del w:id="37" w:author="Christian Winkel" w:date="2016-05-02T11:44:00Z">
-        <w:r>
-          <w:rPr>
-            <w:lang w:val="da-DK"/>
-          </w:rPr>
-          <w:delText xml:space="preserve"> hvad der skulle være funktionelt og færdigt</w:delText>
-        </w:r>
-      </w:del>
-      <w:ins w:id="38" w:author="Christian Winkel" w:date="2016-05-02T11:44:00Z">
-        <w:r>
-          <w:rPr>
-            <w:lang w:val="da-DK"/>
-          </w:rPr>
-          <w:t>gruppen danne</w:t>
-        </w:r>
-      </w:ins>
-      <w:ins w:id="39" w:author="Christian Winkel" w:date="2016-05-02T11:46:00Z">
-        <w:r>
-          <w:rPr>
-            <w:lang w:val="da-DK"/>
-          </w:rPr>
-          <w:t xml:space="preserve"> et overblik over hvor meget tid der ville være til rådighed, hvis et nyt as</w:t>
-        </w:r>
-      </w:ins>
-      <w:ins w:id="40" w:author="Christian Winkel" w:date="2016-05-02T11:47:00Z">
-        <w:r>
-          <w:rPr>
-            <w:lang w:val="da-DK"/>
-          </w:rPr>
-          <w:t>pekt</w:t>
-        </w:r>
-      </w:ins>
-      <w:ins w:id="41" w:author="Christian Winkel" w:date="2016-05-02T11:48:00Z">
-        <w:r>
-          <w:rPr>
-            <w:lang w:val="da-DK"/>
-          </w:rPr>
-          <w:t>, fra kravspecifikationen,</w:t>
-        </w:r>
-      </w:ins>
-      <w:ins w:id="42" w:author="Christian Winkel" w:date="2016-05-02T11:47:00Z">
-        <w:r>
-          <w:rPr>
-            <w:lang w:val="da-DK"/>
-          </w:rPr>
-          <w:t xml:space="preserve"> skulle implement</w:t>
-        </w:r>
-        <w:bookmarkStart w:id="43" w:name="_GoBack"/>
-        <w:bookmarkEnd w:id="43"/>
-        <w:r>
-          <w:rPr>
-            <w:lang w:val="da-DK"/>
-          </w:rPr>
-          <w:t>eres</w:t>
-        </w:r>
-      </w:ins>
+      <w:r>
+        <w:rPr>
+          <w:lang w:val="da-DK"/>
+        </w:rPr>
+        <w:t>gruppen danne et overblik over hvor meget tid der ville være til rådighed, hvis et nyt aspekt</w:t>
+      </w:r>
+      <w:r>
+        <w:rPr>
+          <w:lang w:val="da-DK"/>
+        </w:rPr>
+        <w:t>, fra kravspecifikationen,</w:t>
+      </w:r>
+      <w:r>
+        <w:rPr>
+          <w:lang w:val="da-DK"/>
+        </w:rPr>
+        <w:t xml:space="preserve"> skulle implementeres</w:t>
+      </w:r>
       <w:r>
         <w:rPr>
           <w:lang w:val="da-DK"/>
@@ -585,113 +663,67 @@
         <w:rPr>
           <w:lang w:val="da-DK"/>
         </w:rPr>
-        <w:t>Yderligere har gruppen fra starten hældt mere mod Scrum</w:t>
-      </w:r>
-      <w:ins w:id="44" w:author="Mette Grønbech" w:date="2016-05-02T11:34:00Z">
-        <w:r>
-          <w:rPr>
-            <w:lang w:val="da-DK"/>
-          </w:rPr>
-          <w:t>,</w:t>
-        </w:r>
-      </w:ins>
-      <w:r>
-        <w:rPr>
-          <w:lang w:val="da-DK"/>
-        </w:rPr>
-        <w:t xml:space="preserve"> både fordi at sådan har arbejd</w:t>
-      </w:r>
-      <w:del w:id="45" w:author="Mette Grønbech" w:date="2016-05-02T11:24:00Z">
-        <w:r>
-          <w:rPr>
-            <w:lang w:val="da-DK"/>
-          </w:rPr>
-          <w:delText>e</w:delText>
-        </w:r>
-      </w:del>
-      <w:r>
-        <w:rPr>
-          <w:lang w:val="da-DK"/>
-        </w:rPr>
-        <w:t>s</w:t>
-      </w:r>
-      <w:del w:id="46" w:author="Mette Grønbech" w:date="2016-05-02T11:24:00Z">
-        <w:r>
-          <w:rPr>
-            <w:lang w:val="da-DK"/>
-          </w:rPr>
-          <w:delText xml:space="preserve"> </w:delText>
-        </w:r>
-      </w:del>
-      <w:r>
-        <w:rPr>
-          <w:lang w:val="da-DK"/>
-        </w:rPr>
-        <w:t>facon</w:t>
-      </w:r>
-      <w:del w:id="47" w:author="Mette Grønbech" w:date="2016-05-02T11:24:00Z">
-        <w:r>
-          <w:rPr>
-            <w:lang w:val="da-DK"/>
-          </w:rPr>
-          <w:delText>g</w:delText>
-        </w:r>
-      </w:del>
-      <w:r>
-        <w:rPr>
-          <w:lang w:val="da-DK"/>
-        </w:rPr>
-        <w:t xml:space="preserve">en </w:t>
-      </w:r>
-      <w:del w:id="48" w:author="Mette Grønbech" w:date="2016-05-02T11:25:00Z">
-        <w:r>
-          <w:rPr>
-            <w:lang w:val="da-DK"/>
-          </w:rPr>
-          <w:delText xml:space="preserve">foregået </w:delText>
-        </w:r>
-      </w:del>
-      <w:ins w:id="49" w:author="Mette Grønbech" w:date="2016-05-02T11:25:00Z">
-        <w:r>
-          <w:rPr>
-            <w:lang w:val="da-DK"/>
-          </w:rPr>
-          <w:t xml:space="preserve">været </w:t>
-        </w:r>
-      </w:ins>
-      <w:r>
-        <w:rPr>
-          <w:lang w:val="da-DK"/>
-        </w:rPr>
-        <w:t>på tidligere semester</w:t>
-      </w:r>
-      <w:del w:id="50" w:author="Mette Grønbech" w:date="2016-05-02T11:25:00Z">
-        <w:r>
-          <w:rPr>
-            <w:lang w:val="da-DK"/>
-          </w:rPr>
-          <w:delText xml:space="preserve"> </w:delText>
-        </w:r>
-      </w:del>
-      <w:r>
-        <w:rPr>
-          <w:lang w:val="da-DK"/>
-        </w:rPr>
-        <w:t xml:space="preserve">projekter, og </w:t>
-      </w:r>
-      <w:del w:id="51" w:author="Mette Grønbech" w:date="2016-05-02T11:25:00Z">
-        <w:r>
-          <w:rPr>
-            <w:lang w:val="da-DK"/>
-          </w:rPr>
-          <w:delText xml:space="preserve">at </w:delText>
-        </w:r>
-      </w:del>
-      <w:r>
-        <w:rPr>
-          <w:lang w:val="da-DK"/>
-        </w:rPr>
-        <w:t>alle gruppens medlemmer har gennemført et Scrum kursus på Systematic A/S.</w:t>
+        <w:t xml:space="preserve">Yderligere har gruppen fra starten hældt mere mod </w:t>
+      </w:r>
+      <w:proofErr w:type="spellStart"/>
+      <w:r>
+        <w:rPr>
+          <w:lang w:val="da-DK"/>
+        </w:rPr>
+        <w:t>Scrum</w:t>
+      </w:r>
+      <w:proofErr w:type="spellEnd"/>
+      <w:r>
+        <w:rPr>
+          <w:lang w:val="da-DK"/>
+        </w:rPr>
+        <w:t>,</w:t>
+      </w:r>
+      <w:r>
+        <w:rPr>
+          <w:lang w:val="da-DK"/>
+        </w:rPr>
+        <w:t xml:space="preserve"> både fordi at sådan har arbejdsfaconen </w:t>
+      </w:r>
+      <w:r>
+        <w:rPr>
+          <w:lang w:val="da-DK"/>
+        </w:rPr>
+        <w:t xml:space="preserve">været </w:t>
+      </w:r>
+      <w:r>
+        <w:rPr>
+          <w:lang w:val="da-DK"/>
+        </w:rPr>
+        <w:t xml:space="preserve">på tidligere semesterprojekter, og alle gruppens medlemmer har gennemført et </w:t>
+      </w:r>
+      <w:proofErr w:type="spellStart"/>
+      <w:r>
+        <w:rPr>
+          <w:lang w:val="da-DK"/>
+        </w:rPr>
+        <w:t>Scrum</w:t>
+      </w:r>
+      <w:proofErr w:type="spellEnd"/>
+      <w:r>
+        <w:rPr>
+          <w:lang w:val="da-DK"/>
+        </w:rPr>
+        <w:t xml:space="preserve"> kursus på </w:t>
+      </w:r>
+      <w:proofErr w:type="spellStart"/>
+      <w:r>
+        <w:rPr>
+          <w:lang w:val="da-DK"/>
+        </w:rPr>
+        <w:t>Systematic</w:t>
+      </w:r>
+      <w:proofErr w:type="spellEnd"/>
+      <w:r>
+        <w:rPr>
+          <w:lang w:val="da-DK"/>
+        </w:rPr>
+        <w:t xml:space="preserve"> A/S.</w:t>
       </w:r>
     </w:p>
     <w:p>
@@ -704,63 +736,99 @@
         <w:rPr>
           <w:lang w:val="da-DK"/>
         </w:rPr>
-        <w:t>Gruppen har afviget fra Scrum standar</w:t>
-      </w:r>
-      <w:ins w:id="52" w:author="Mette Grønbech" w:date="2016-05-02T11:25:00Z">
-        <w:r>
-          <w:rPr>
-            <w:lang w:val="da-DK"/>
-          </w:rPr>
-          <w:t>d</w:t>
-        </w:r>
-      </w:ins>
-      <w:del w:id="53" w:author="Mette Grønbech" w:date="2016-05-02T11:25:00Z">
-        <w:r>
-          <w:rPr>
-            <w:lang w:val="da-DK"/>
-          </w:rPr>
-          <w:delText>t</w:delText>
-        </w:r>
-      </w:del>
-      <w:r>
-        <w:rPr>
-          <w:lang w:val="da-DK"/>
-        </w:rPr>
-        <w:t>en og ikke tildelt nogen Scrum master rollen, fordi det blev bestemt</w:t>
-      </w:r>
-      <w:ins w:id="54" w:author="Mette Grønbech" w:date="2016-05-02T11:35:00Z">
-        <w:r>
-          <w:rPr>
-            <w:lang w:val="da-DK"/>
-          </w:rPr>
-          <w:t>,</w:t>
-        </w:r>
-      </w:ins>
+        <w:t xml:space="preserve">Gruppen har </w:t>
+      </w:r>
+      <w:proofErr w:type="spellStart"/>
+      <w:r>
+        <w:rPr>
+          <w:lang w:val="da-DK"/>
+        </w:rPr>
+        <w:t>afviget</w:t>
+      </w:r>
+      <w:proofErr w:type="spellEnd"/>
+      <w:r>
+        <w:rPr>
+          <w:lang w:val="da-DK"/>
+        </w:rPr>
+        <w:t xml:space="preserve"> fra </w:t>
+      </w:r>
+      <w:proofErr w:type="spellStart"/>
+      <w:r>
+        <w:rPr>
+          <w:lang w:val="da-DK"/>
+        </w:rPr>
+        <w:t>Scrum</w:t>
+      </w:r>
+      <w:proofErr w:type="spellEnd"/>
+      <w:r>
+        <w:rPr>
+          <w:lang w:val="da-DK"/>
+        </w:rPr>
+        <w:t xml:space="preserve"> standar</w:t>
+      </w:r>
+      <w:r>
+        <w:rPr>
+          <w:lang w:val="da-DK"/>
+        </w:rPr>
+        <w:t>d</w:t>
+      </w:r>
+      <w:r>
+        <w:rPr>
+          <w:lang w:val="da-DK"/>
+        </w:rPr>
+        <w:t xml:space="preserve">en og ikke tildelt nogen </w:t>
+      </w:r>
+      <w:proofErr w:type="spellStart"/>
+      <w:r>
+        <w:rPr>
+          <w:lang w:val="da-DK"/>
+        </w:rPr>
+        <w:t>Scrum</w:t>
+      </w:r>
+      <w:proofErr w:type="spellEnd"/>
+      <w:r>
+        <w:rPr>
+          <w:lang w:val="da-DK"/>
+        </w:rPr>
+        <w:t xml:space="preserve"> master rollen, fordi det blev bestemt</w:t>
+      </w:r>
+      <w:r>
+        <w:rPr>
+          <w:lang w:val="da-DK"/>
+        </w:rPr>
+        <w:t>,</w:t>
+      </w:r>
       <w:r>
         <w:rPr>
           <w:lang w:val="da-DK"/>
         </w:rPr>
         <w:t xml:space="preserve"> at det ikke var en rolle</w:t>
       </w:r>
-      <w:ins w:id="55" w:author="Mette Grønbech" w:date="2016-05-02T11:35:00Z">
-        <w:r>
-          <w:rPr>
-            <w:lang w:val="da-DK"/>
-          </w:rPr>
-          <w:t>,</w:t>
-        </w:r>
-      </w:ins>
+      <w:r>
+        <w:rPr>
+          <w:lang w:val="da-DK"/>
+        </w:rPr>
+        <w:t>,</w:t>
+      </w:r>
       <w:r>
         <w:rPr>
           <w:lang w:val="da-DK"/>
         </w:rPr>
         <w:t xml:space="preserve"> som en person skulle stå med, og derfor blev </w:t>
       </w:r>
-      <w:r>
-        <w:rPr>
-          <w:lang w:val="da-DK"/>
-        </w:rPr>
-        <w:t xml:space="preserve">Scrum masterens opgaver fordelt på </w:t>
+      <w:proofErr w:type="spellStart"/>
+      <w:r>
+        <w:rPr>
+          <w:lang w:val="da-DK"/>
+        </w:rPr>
+        <w:t>Scrum</w:t>
+      </w:r>
+      <w:proofErr w:type="spellEnd"/>
+      <w:r>
+        <w:rPr>
+          <w:lang w:val="da-DK"/>
+        </w:rPr>
+        <w:t xml:space="preserve"> masterens opgaver fordelt på </w:t>
       </w:r>
       <w:r>
         <w:rPr>
@@ -773,6 +841,162 @@
           <w:lang w:val="da-DK"/>
         </w:rPr>
         <w:t xml:space="preserve">hele teamet. </w:t>
+      </w:r>
+      <w:r>
+        <w:rPr>
+          <w:lang w:val="da-DK"/>
+        </w:rPr>
+        <w:t xml:space="preserve">Yderligere er der blevet gjort erfaringer med opsætningen af </w:t>
+      </w:r>
+      <w:proofErr w:type="spellStart"/>
+      <w:r>
+        <w:rPr>
+          <w:lang w:val="da-DK"/>
+        </w:rPr>
+        <w:t>product</w:t>
+      </w:r>
+      <w:proofErr w:type="spellEnd"/>
+      <w:r>
+        <w:rPr>
+          <w:lang w:val="da-DK"/>
+        </w:rPr>
+        <w:t xml:space="preserve"> </w:t>
+      </w:r>
+      <w:proofErr w:type="spellStart"/>
+      <w:r>
+        <w:rPr>
+          <w:lang w:val="da-DK"/>
+        </w:rPr>
+        <w:t>backloggen</w:t>
+      </w:r>
+      <w:proofErr w:type="spellEnd"/>
+      <w:r>
+        <w:rPr>
+          <w:lang w:val="da-DK"/>
+        </w:rPr>
+        <w:t xml:space="preserve">, især med fokus på hvordan </w:t>
+      </w:r>
+      <w:proofErr w:type="spellStart"/>
+      <w:r>
+        <w:rPr>
+          <w:lang w:val="da-DK"/>
+        </w:rPr>
+        <w:t>taskene</w:t>
+      </w:r>
+      <w:proofErr w:type="spellEnd"/>
+      <w:r>
+        <w:rPr>
+          <w:lang w:val="da-DK"/>
+        </w:rPr>
+        <w:t xml:space="preserve"> skulle opskrives. Fra tidligere</w:t>
+      </w:r>
+      <w:r>
+        <w:rPr>
+          <w:lang w:val="da-DK"/>
+        </w:rPr>
+        <w:t xml:space="preserve"> semestre</w:t>
+      </w:r>
+      <w:r>
+        <w:rPr>
+          <w:lang w:val="da-DK"/>
+        </w:rPr>
+        <w:t xml:space="preserve"> var gruppen oplært i at et </w:t>
+      </w:r>
+      <w:proofErr w:type="spellStart"/>
+      <w:r>
+        <w:rPr>
+          <w:lang w:val="da-DK"/>
+        </w:rPr>
+        <w:t>taskboard</w:t>
+      </w:r>
+      <w:proofErr w:type="spellEnd"/>
+      <w:r>
+        <w:rPr>
+          <w:lang w:val="da-DK"/>
+        </w:rPr>
+        <w:t xml:space="preserve"> skulle bestå af mange små opgaver, hvori man ofte kunne rykke en opgave fra in </w:t>
+      </w:r>
+      <w:proofErr w:type="spellStart"/>
+      <w:r>
+        <w:rPr>
+          <w:lang w:val="da-DK"/>
+        </w:rPr>
+        <w:t>progress</w:t>
+      </w:r>
+      <w:proofErr w:type="spellEnd"/>
+      <w:r>
+        <w:rPr>
+          <w:lang w:val="da-DK"/>
+        </w:rPr>
+        <w:t xml:space="preserve"> til </w:t>
+      </w:r>
+      <w:proofErr w:type="spellStart"/>
+      <w:r>
+        <w:rPr>
+          <w:lang w:val="da-DK"/>
+        </w:rPr>
+        <w:t>review</w:t>
+      </w:r>
+      <w:proofErr w:type="spellEnd"/>
+      <w:r>
+        <w:rPr>
+          <w:lang w:val="da-DK"/>
+        </w:rPr>
+        <w:t xml:space="preserve"> / done. Men</w:t>
+      </w:r>
+      <w:r>
+        <w:rPr>
+          <w:lang w:val="da-DK"/>
+        </w:rPr>
+        <w:t xml:space="preserve"> denne gang var det essentielt at opgaverne skulle give værdi for kunden. Fra starten af var der en del uenighed på den front, med argumenter som: ’’Kunden kan da være ligeglad med hvordan vi strukturere vores arbejde, når bare det bliver lavet.’’ Men efter et par sprints begyndte det at give mening, fordi det føltes mere naturligt at arbejde på den metode. Man var færdig når man kunne rykke sin </w:t>
+      </w:r>
+      <w:proofErr w:type="spellStart"/>
+      <w:r>
+        <w:rPr>
+          <w:lang w:val="da-DK"/>
+        </w:rPr>
+        <w:t>task</w:t>
+      </w:r>
+      <w:proofErr w:type="spellEnd"/>
+      <w:r>
+        <w:rPr>
+          <w:lang w:val="da-DK"/>
+        </w:rPr>
+        <w:t xml:space="preserve">, og ikke når man havde rykket 5-6 stykker. Idéen med de små opgaver blev dog ikke helt udrederet, de blev beskrevet i de individuelle </w:t>
+      </w:r>
+      <w:proofErr w:type="spellStart"/>
+      <w:r>
+        <w:rPr>
+          <w:lang w:val="da-DK"/>
+        </w:rPr>
+        <w:t>tasks</w:t>
+      </w:r>
+      <w:proofErr w:type="spellEnd"/>
+      <w:r>
+        <w:rPr>
+          <w:lang w:val="da-DK"/>
+        </w:rPr>
+        <w:t>’ beskrivelses felt</w:t>
+      </w:r>
+      <w:r>
+        <w:rPr>
+          <w:lang w:val="da-DK"/>
+        </w:rPr>
+        <w:t xml:space="preserve">, og derigennem kunne gruppen arbejde på deres foretrukne metode, imens deres </w:t>
+      </w:r>
+      <w:proofErr w:type="spellStart"/>
+      <w:r>
+        <w:rPr>
+          <w:lang w:val="da-DK"/>
+        </w:rPr>
+        <w:t>tasks</w:t>
+      </w:r>
+      <w:proofErr w:type="spellEnd"/>
+      <w:r>
+        <w:rPr>
+          <w:lang w:val="da-DK"/>
+        </w:rPr>
+        <w:t xml:space="preserve"> skabte værdi for kunden.</w:t>
       </w:r>
     </w:p>
     <w:sectPr>
@@ -783,17 +1007,6 @@
     </w:sectPr>
   </w:body>
 </w:document>
-</file>
-
-<file path=word/people.xml><?xml version="1.0" encoding="utf-8"?>
-<w15:people xmlns:wpc="http://schemas.microsoft.com/office/word/2010/wordprocessingCanvas" xmlns:cx="http://schemas.microsoft.com/office/drawing/2014/chartex" xmlns:cx1="http://schemas.microsoft.com/office/drawing/2015/9/8/chartex" xmlns:mc="http://schemas.openxmlformats.org/markup-compatibility/2006" xmlns:o="urn:schemas-microsoft-com:office:office" xmlns:r="http://schemas.openxmlformats.org/officeDocument/2006/relationships" xmlns:m="http://schemas.openxmlformats.org/officeDocument/2006/math" xmlns:v="urn:schemas-microsoft-com:vml" xmlns:wp14="http://schemas.microsoft.com/office/word/2010/wordprocessingDrawing" xmlns:wp="http://schemas.openxmlformats.org/drawingml/2006/wordprocessingDrawing" xmlns:w10="urn:schemas-microsoft-com:office:word" xmlns:w="http://schemas.openxmlformats.org/wordprocessingml/2006/main" xmlns:w14="http://schemas.microsoft.com/office/word/2010/wordml" xmlns:w15="http://schemas.microsoft.com/office/word/2012/wordml" xmlns:w16se="http://schemas.microsoft.com/office/word/2015/wordml/symex" xmlns:wpg="http://schemas.microsoft.com/office/word/2010/wordprocessingGroup" xmlns:wpi="http://schemas.microsoft.com/office/word/2010/wordprocessingInk" xmlns:wne="http://schemas.microsoft.com/office/word/2006/wordml" xmlns:wps="http://schemas.microsoft.com/office/word/2010/wordprocessingShape" mc:Ignorable="w14 w15 w16se wp14">
-  <w15:person w15:author="Mette Grønbech">
-    <w15:presenceInfo w15:providerId="Windows Live" w15:userId="ab922a974fce90f5"/>
-  </w15:person>
-  <w15:person w15:author="Christian Winkel">
-    <w15:presenceInfo w15:providerId="Windows Live" w15:userId="b99337badf0544ed"/>
-  </w15:person>
-</w15:people>
 </file>
 
 <file path=word/styles.xml><?xml version="1.0" encoding="utf-8"?>

</xml_diff>